<commit_message>
finalizing some form of outline for the report. Will continue to fill this in as the day goes on. It may end up being pretty long, oops
</commit_message>
<xml_diff>
--- a/Report.docx
+++ b/Report.docx
@@ -6,15 +6,15 @@
       <w:pPr>
         <w:spacing w:after="120" w:line="360" w:lineRule="auto"/>
         <w:rPr>
-          <w:rFonts w:ascii="Arial" w:hAnsi="Arial" w:cs="Arial"/>
-          <w:b/>
-          <w:sz w:val="24"/>
-          <w:szCs w:val="20"/>
-        </w:rPr>
-      </w:pPr>
-      <w:r>
-        <w:rPr>
-          <w:rFonts w:ascii="Arial" w:hAnsi="Arial" w:cs="Arial"/>
+          <w:rFonts w:cs="Arial"/>
+          <w:b/>
+          <w:sz w:val="24"/>
+          <w:szCs w:val="20"/>
+        </w:rPr>
+      </w:pPr>
+      <w:r>
+        <w:rPr>
+          <w:rFonts w:cs="Arial"/>
           <w:b/>
           <w:sz w:val="24"/>
           <w:szCs w:val="20"/>
@@ -26,15 +26,15 @@
       <w:pPr>
         <w:spacing w:after="120" w:line="360" w:lineRule="auto"/>
         <w:rPr>
-          <w:rFonts w:ascii="Arial" w:hAnsi="Arial" w:cs="Arial"/>
-          <w:b/>
-          <w:sz w:val="24"/>
-          <w:szCs w:val="20"/>
-        </w:rPr>
-      </w:pPr>
-      <w:r>
-        <w:rPr>
-          <w:rFonts w:ascii="Arial" w:hAnsi="Arial" w:cs="Arial"/>
+          <w:rFonts w:cs="Arial"/>
+          <w:b/>
+          <w:sz w:val="24"/>
+          <w:szCs w:val="20"/>
+        </w:rPr>
+      </w:pPr>
+      <w:r>
+        <w:rPr>
+          <w:rFonts w:cs="Arial"/>
           <w:b/>
           <w:sz w:val="24"/>
           <w:szCs w:val="20"/>
@@ -46,18 +46,334 @@
       <w:pPr>
         <w:spacing w:after="120" w:line="360" w:lineRule="auto"/>
         <w:rPr>
-          <w:rFonts w:ascii="Arial" w:hAnsi="Arial" w:cs="Arial"/>
-          <w:b/>
-          <w:sz w:val="24"/>
-          <w:szCs w:val="20"/>
-        </w:rPr>
-      </w:pPr>
-      <w:r>
-        <w:rPr>
-          <w:rFonts w:ascii="Arial" w:hAnsi="Arial" w:cs="Arial"/>
-          <w:b/>
-          <w:sz w:val="24"/>
-          <w:szCs w:val="20"/>
+          <w:rFonts w:cs="Arial"/>
+          <w:sz w:val="24"/>
+          <w:szCs w:val="20"/>
+        </w:rPr>
+      </w:pPr>
+      <w:r>
+        <w:rPr>
+          <w:rFonts w:cs="Arial"/>
+          <w:b/>
+          <w:sz w:val="24"/>
+          <w:szCs w:val="20"/>
+        </w:rPr>
+        <w:tab/>
+      </w:r>
+      <w:r>
+        <w:rPr>
+          <w:rFonts w:cs="Arial"/>
+          <w:sz w:val="24"/>
+          <w:szCs w:val="20"/>
+        </w:rPr>
+        <w:t>Introduction</w:t>
+      </w:r>
+    </w:p>
+    <w:p>
+      <w:pPr>
+        <w:spacing w:after="120" w:line="360" w:lineRule="auto"/>
+        <w:rPr>
+          <w:rFonts w:cs="Arial"/>
+          <w:sz w:val="24"/>
+          <w:szCs w:val="20"/>
+        </w:rPr>
+      </w:pPr>
+      <w:r>
+        <w:rPr>
+          <w:rFonts w:cs="Arial"/>
+          <w:sz w:val="24"/>
+          <w:szCs w:val="20"/>
+        </w:rPr>
+        <w:tab/>
+        <w:t>Lending Data</w:t>
+      </w:r>
+    </w:p>
+    <w:p>
+      <w:pPr>
+        <w:spacing w:after="120" w:line="360" w:lineRule="auto"/>
+        <w:rPr>
+          <w:rFonts w:cs="Arial"/>
+          <w:b/>
+          <w:sz w:val="24"/>
+          <w:szCs w:val="20"/>
+        </w:rPr>
+      </w:pPr>
+      <w:r>
+        <w:rPr>
+          <w:rFonts w:cs="Arial"/>
+          <w:sz w:val="24"/>
+          <w:szCs w:val="20"/>
+        </w:rPr>
+        <w:tab/>
+      </w:r>
+      <w:r>
+        <w:rPr>
+          <w:rFonts w:cs="Arial"/>
+          <w:b/>
+          <w:sz w:val="24"/>
+          <w:szCs w:val="20"/>
+        </w:rPr>
+        <w:t>Some interesting facts and stuff we generated</w:t>
+      </w:r>
+    </w:p>
+    <w:p>
+      <w:pPr>
+        <w:spacing w:after="120" w:line="360" w:lineRule="auto"/>
+        <w:rPr>
+          <w:rFonts w:cs="Arial"/>
+          <w:sz w:val="24"/>
+          <w:szCs w:val="20"/>
+        </w:rPr>
+      </w:pPr>
+      <w:r>
+        <w:rPr>
+          <w:rFonts w:cs="Arial"/>
+          <w:b/>
+          <w:sz w:val="24"/>
+          <w:szCs w:val="20"/>
+        </w:rPr>
+        <w:tab/>
+      </w:r>
+      <w:r>
+        <w:rPr>
+          <w:rFonts w:cs="Arial"/>
+          <w:sz w:val="24"/>
+          <w:szCs w:val="20"/>
+        </w:rPr>
+        <w:t>Clustering Analyses</w:t>
+      </w:r>
+    </w:p>
+    <w:p>
+      <w:pPr>
+        <w:spacing w:after="120" w:line="360" w:lineRule="auto"/>
+        <w:rPr>
+          <w:rFonts w:cs="Arial"/>
+          <w:sz w:val="24"/>
+          <w:szCs w:val="20"/>
+        </w:rPr>
+      </w:pPr>
+      <w:r>
+        <w:rPr>
+          <w:rFonts w:cs="Arial"/>
+          <w:sz w:val="24"/>
+          <w:szCs w:val="20"/>
+        </w:rPr>
+        <w:tab/>
+        <w:t>Classification Analyses</w:t>
+      </w:r>
+    </w:p>
+    <w:p>
+      <w:pPr>
+        <w:spacing w:after="120" w:line="360" w:lineRule="auto"/>
+        <w:rPr>
+          <w:rFonts w:cs="Arial"/>
+          <w:sz w:val="24"/>
+          <w:szCs w:val="20"/>
+        </w:rPr>
+      </w:pPr>
+      <w:r>
+        <w:rPr>
+          <w:rFonts w:cs="Arial"/>
+          <w:sz w:val="24"/>
+          <w:szCs w:val="20"/>
+        </w:rPr>
+        <w:tab/>
+        <w:t>Apriori Analyses</w:t>
+      </w:r>
+    </w:p>
+    <w:p>
+      <w:pPr>
+        <w:spacing w:after="120" w:line="360" w:lineRule="auto"/>
+        <w:rPr>
+          <w:rFonts w:cs="Arial"/>
+          <w:sz w:val="24"/>
+          <w:szCs w:val="20"/>
+        </w:rPr>
+      </w:pPr>
+      <w:r>
+        <w:rPr>
+          <w:rFonts w:cs="Arial"/>
+          <w:sz w:val="24"/>
+          <w:szCs w:val="20"/>
+        </w:rPr>
+        <w:tab/>
+      </w:r>
+      <w:r>
+        <w:rPr>
+          <w:rFonts w:cs="Arial"/>
+          <w:sz w:val="24"/>
+          <w:szCs w:val="20"/>
+        </w:rPr>
+        <w:tab/>
+        <w:t>The Algorithm</w:t>
+      </w:r>
+    </w:p>
+    <w:p>
+      <w:pPr>
+        <w:spacing w:after="120" w:line="360" w:lineRule="auto"/>
+        <w:rPr>
+          <w:rFonts w:cs="Arial"/>
+          <w:sz w:val="24"/>
+          <w:szCs w:val="20"/>
+        </w:rPr>
+      </w:pPr>
+      <w:r>
+        <w:rPr>
+          <w:rFonts w:cs="Arial"/>
+          <w:sz w:val="24"/>
+          <w:szCs w:val="20"/>
+        </w:rPr>
+        <w:tab/>
+      </w:r>
+      <w:r>
+        <w:rPr>
+          <w:rFonts w:cs="Arial"/>
+          <w:sz w:val="24"/>
+          <w:szCs w:val="20"/>
+        </w:rPr>
+        <w:tab/>
+        <w:t>The Data &amp; Motivation</w:t>
+      </w:r>
+    </w:p>
+    <w:p>
+      <w:pPr>
+        <w:spacing w:after="120" w:line="360" w:lineRule="auto"/>
+        <w:rPr>
+          <w:rFonts w:cs="Arial"/>
+          <w:sz w:val="24"/>
+          <w:szCs w:val="20"/>
+        </w:rPr>
+      </w:pPr>
+      <w:r>
+        <w:rPr>
+          <w:rFonts w:cs="Arial"/>
+          <w:sz w:val="24"/>
+          <w:szCs w:val="20"/>
+        </w:rPr>
+        <w:tab/>
+      </w:r>
+      <w:r>
+        <w:rPr>
+          <w:rFonts w:cs="Arial"/>
+          <w:sz w:val="24"/>
+          <w:szCs w:val="20"/>
+        </w:rPr>
+        <w:tab/>
+        <w:t>Processing the Data</w:t>
+      </w:r>
+    </w:p>
+    <w:p>
+      <w:pPr>
+        <w:spacing w:after="120" w:line="360" w:lineRule="auto"/>
+        <w:rPr>
+          <w:rFonts w:cs="Arial"/>
+          <w:sz w:val="24"/>
+          <w:szCs w:val="20"/>
+        </w:rPr>
+      </w:pPr>
+      <w:r>
+        <w:rPr>
+          <w:rFonts w:cs="Arial"/>
+          <w:sz w:val="24"/>
+          <w:szCs w:val="20"/>
+        </w:rPr>
+        <w:tab/>
+      </w:r>
+      <w:r>
+        <w:rPr>
+          <w:rFonts w:cs="Arial"/>
+          <w:sz w:val="24"/>
+          <w:szCs w:val="20"/>
+        </w:rPr>
+        <w:tab/>
+        <w:t>Results</w:t>
+      </w:r>
+    </w:p>
+    <w:p>
+      <w:pPr>
+        <w:spacing w:after="120" w:line="360" w:lineRule="auto"/>
+        <w:rPr>
+          <w:rFonts w:cs="Arial"/>
+          <w:sz w:val="24"/>
+          <w:szCs w:val="20"/>
+        </w:rPr>
+      </w:pPr>
+      <w:r>
+        <w:rPr>
+          <w:rFonts w:cs="Arial"/>
+          <w:sz w:val="24"/>
+          <w:szCs w:val="20"/>
+        </w:rPr>
+        <w:tab/>
+      </w:r>
+      <w:r>
+        <w:rPr>
+          <w:rFonts w:cs="Arial"/>
+          <w:sz w:val="24"/>
+          <w:szCs w:val="20"/>
+        </w:rPr>
+        <w:tab/>
+        <w:t>Future Work</w:t>
+      </w:r>
+      <w:bookmarkStart w:id="0" w:name="_GoBack"/>
+      <w:bookmarkEnd w:id="0"/>
+    </w:p>
+    <w:p>
+      <w:pPr>
+        <w:spacing w:after="120" w:line="360" w:lineRule="auto"/>
+        <w:ind w:firstLine="720"/>
+        <w:rPr>
+          <w:rFonts w:cs="Arial"/>
+          <w:sz w:val="24"/>
+          <w:szCs w:val="20"/>
+        </w:rPr>
+      </w:pPr>
+      <w:r>
+        <w:rPr>
+          <w:rFonts w:cs="Arial"/>
+          <w:sz w:val="24"/>
+          <w:szCs w:val="20"/>
+        </w:rPr>
+        <w:t>Conclusion</w:t>
+      </w:r>
+    </w:p>
+    <w:p>
+      <w:pPr>
+        <w:spacing w:after="120" w:line="360" w:lineRule="auto"/>
+        <w:ind w:firstLine="720"/>
+        <w:rPr>
+          <w:rFonts w:cs="Arial"/>
+          <w:sz w:val="24"/>
+          <w:szCs w:val="20"/>
+        </w:rPr>
+      </w:pPr>
+      <w:r>
+        <w:rPr>
+          <w:rFonts w:cs="Arial"/>
+          <w:sz w:val="24"/>
+          <w:szCs w:val="20"/>
+        </w:rPr>
+        <w:t>Graphs &amp; Appendices</w:t>
+      </w:r>
+    </w:p>
+    <w:p>
+      <w:pPr>
+        <w:spacing w:after="120" w:line="360" w:lineRule="auto"/>
+        <w:rPr>
+          <w:rFonts w:cs="Arial"/>
+          <w:b/>
+          <w:sz w:val="24"/>
+          <w:szCs w:val="20"/>
+          <w:u w:val="single"/>
+        </w:rPr>
+      </w:pPr>
+      <w:r>
+        <w:rPr>
+          <w:rFonts w:cs="Arial"/>
+          <w:b/>
+          <w:sz w:val="24"/>
+          <w:szCs w:val="20"/>
+          <w:u w:val="single"/>
         </w:rPr>
         <w:t>INTRODUCTION</w:t>
       </w:r>
@@ -66,19 +382,141 @@
       <w:pPr>
         <w:spacing w:after="120" w:line="360" w:lineRule="auto"/>
         <w:rPr>
-          <w:rFonts w:ascii="Arial" w:hAnsi="Arial" w:cs="Arial"/>
-          <w:b/>
-          <w:sz w:val="24"/>
-          <w:szCs w:val="20"/>
-        </w:rPr>
-      </w:pPr>
-      <w:r>
-        <w:rPr>
-          <w:rFonts w:ascii="Arial" w:hAnsi="Arial" w:cs="Arial"/>
-          <w:b/>
-          <w:sz w:val="24"/>
-          <w:szCs w:val="20"/>
-        </w:rPr>
+          <w:rFonts w:cs="Arial"/>
+          <w:b/>
+          <w:sz w:val="24"/>
+          <w:szCs w:val="20"/>
+        </w:rPr>
+      </w:pPr>
+      <w:r>
+        <w:rPr>
+          <w:rFonts w:cs="Arial"/>
+          <w:b/>
+          <w:sz w:val="24"/>
+          <w:szCs w:val="20"/>
+        </w:rPr>
+        <w:tab/>
+        <w:t>SOME KIND OF INTRODUCTION BEFORE STRUCTURE</w:t>
+      </w:r>
+    </w:p>
+    <w:p>
+      <w:pPr>
+        <w:spacing w:after="120" w:line="360" w:lineRule="auto"/>
+        <w:ind w:firstLine="720"/>
+        <w:rPr>
+          <w:sz w:val="24"/>
+          <w:szCs w:val="24"/>
+        </w:rPr>
+      </w:pPr>
+      <w:r>
+        <w:rPr>
+          <w:sz w:val="24"/>
+          <w:szCs w:val="24"/>
+        </w:rPr>
+        <w:t xml:space="preserve">The structure of this </w:t>
+      </w:r>
+      <w:r>
+        <w:rPr>
+          <w:sz w:val="24"/>
+          <w:szCs w:val="24"/>
+        </w:rPr>
+        <w:t>report</w:t>
+      </w:r>
+      <w:r>
+        <w:rPr>
+          <w:sz w:val="24"/>
+          <w:szCs w:val="24"/>
+        </w:rPr>
+        <w:t xml:space="preserve"> is as follows</w:t>
+      </w:r>
+      <w:r>
+        <w:rPr>
+          <w:sz w:val="24"/>
+          <w:szCs w:val="24"/>
+          <w:shd w:val="clear" w:color="auto" w:fill="FFFFFF" w:themeFill="background1"/>
+        </w:rPr>
+        <w:t>. First,</w:t>
+      </w:r>
+      <w:r>
+        <w:rPr>
+          <w:sz w:val="24"/>
+          <w:szCs w:val="24"/>
+        </w:rPr>
+        <w:t xml:space="preserve"> </w:t>
+      </w:r>
+      <w:r>
+        <w:rPr>
+          <w:sz w:val="24"/>
+          <w:szCs w:val="24"/>
+        </w:rPr>
+        <w:t xml:space="preserve">we will give you an overview of the data and interesting trends we found. Following that, we will highlight a </w:t>
+      </w:r>
+      <w:r>
+        <w:rPr>
+          <w:b/>
+          <w:sz w:val="24"/>
+          <w:szCs w:val="24"/>
+        </w:rPr>
+        <w:t>clustering algorithm</w:t>
+      </w:r>
+      <w:r>
+        <w:rPr>
+          <w:sz w:val="24"/>
+          <w:szCs w:val="24"/>
+        </w:rPr>
+        <w:t xml:space="preserve"> we ran through the data and discuss our findings. Next we will outline some </w:t>
+      </w:r>
+      <w:r>
+        <w:rPr>
+          <w:b/>
+          <w:sz w:val="24"/>
+          <w:szCs w:val="24"/>
+        </w:rPr>
+        <w:t>classification analysis</w:t>
+      </w:r>
+      <w:r>
+        <w:rPr>
+          <w:sz w:val="24"/>
+          <w:szCs w:val="24"/>
+        </w:rPr>
+        <w:t xml:space="preserve"> we ran on our data. After this we will detail an association mining analysis we ran on some of the dimensions of our data using the Apriori algorithm. </w:t>
+      </w:r>
+      <w:r>
+        <w:rPr>
+          <w:b/>
+          <w:sz w:val="24"/>
+          <w:szCs w:val="24"/>
+        </w:rPr>
+        <w:t>Each of these analysis sections will consist of an overview of the analysis technique, the motivation behind doing the analysis, what we expect to find, our results, and future work discussions.</w:t>
+      </w:r>
+      <w:r>
+        <w:rPr>
+          <w:sz w:val="24"/>
+          <w:szCs w:val="24"/>
+        </w:rPr>
+        <w:t xml:space="preserve"> Lastly, we will conclude with some final remarks.</w:t>
+      </w:r>
+    </w:p>
+    <w:p>
+      <w:pPr>
+        <w:spacing w:after="120" w:line="360" w:lineRule="auto"/>
+        <w:rPr>
+          <w:rFonts w:cs="Arial"/>
+          <w:b/>
+          <w:sz w:val="24"/>
+          <w:szCs w:val="20"/>
+          <w:u w:val="single"/>
+        </w:rPr>
+      </w:pPr>
+      <w:r>
+        <w:rPr>
+          <w:rFonts w:cs="Arial"/>
+          <w:b/>
+          <w:sz w:val="24"/>
+          <w:szCs w:val="20"/>
+          <w:u w:val="single"/>
+        </w:rPr>
+        <w:lastRenderedPageBreak/>
         <w:t>LENDING DATA</w:t>
       </w:r>
     </w:p>
@@ -86,49 +524,198 @@
       <w:pPr>
         <w:spacing w:after="120" w:line="360" w:lineRule="auto"/>
         <w:rPr>
-          <w:rFonts w:ascii="Arial" w:hAnsi="Arial" w:cs="Arial"/>
-          <w:b/>
-          <w:sz w:val="24"/>
-          <w:szCs w:val="20"/>
-        </w:rPr>
-      </w:pPr>
-      <w:r>
-        <w:rPr>
-          <w:rFonts w:ascii="Arial" w:hAnsi="Arial" w:cs="Arial"/>
-          <w:b/>
-          <w:sz w:val="24"/>
-          <w:szCs w:val="20"/>
-        </w:rPr>
-        <w:t>****PAYMAHNS STUFF****</w:t>
-      </w:r>
-    </w:p>
-    <w:p>
-      <w:pPr>
-        <w:spacing w:after="120" w:line="360" w:lineRule="auto"/>
-        <w:rPr>
-          <w:rFonts w:ascii="Arial" w:hAnsi="Arial" w:cs="Arial"/>
-          <w:b/>
-          <w:sz w:val="24"/>
-          <w:szCs w:val="20"/>
-        </w:rPr>
-      </w:pPr>
-      <w:r>
-        <w:rPr>
-          <w:rFonts w:ascii="Arial" w:hAnsi="Arial" w:cs="Arial"/>
-          <w:b/>
-          <w:sz w:val="24"/>
-          <w:szCs w:val="20"/>
+          <w:rFonts w:cs="Arial"/>
+          <w:b/>
+          <w:sz w:val="24"/>
+          <w:szCs w:val="20"/>
+          <w:u w:val="single"/>
+        </w:rPr>
+      </w:pPr>
+      <w:r>
+        <w:rPr>
+          <w:rFonts w:cs="Arial"/>
+          <w:b/>
+          <w:sz w:val="24"/>
+          <w:szCs w:val="20"/>
+          <w:u w:val="single"/>
+        </w:rPr>
+        <w:t>AS A WHOLE, WHAT WE DID</w:t>
+      </w:r>
+      <w:r>
+        <w:rPr>
+          <w:rFonts w:cs="Arial"/>
+          <w:b/>
+          <w:sz w:val="24"/>
+          <w:szCs w:val="20"/>
+          <w:u w:val="single"/>
+        </w:rPr>
+        <w:t xml:space="preserve"> (HISTOGRAMS PAYMAHN GENERATED)</w:t>
+      </w:r>
+    </w:p>
+    <w:p>
+      <w:pPr>
+        <w:spacing w:after="120" w:line="360" w:lineRule="auto"/>
+        <w:rPr>
+          <w:rFonts w:cs="Arial"/>
+          <w:b/>
+          <w:sz w:val="24"/>
+          <w:szCs w:val="20"/>
+          <w:u w:val="single"/>
+        </w:rPr>
+      </w:pPr>
+      <w:r>
+        <w:rPr>
+          <w:rFonts w:cs="Arial"/>
+          <w:b/>
+          <w:sz w:val="24"/>
+          <w:szCs w:val="20"/>
+          <w:u w:val="single"/>
+        </w:rPr>
+        <w:t xml:space="preserve">****PAYMAHNS </w:t>
+      </w:r>
+      <w:r>
+        <w:rPr>
+          <w:rFonts w:cs="Arial"/>
+          <w:b/>
+          <w:sz w:val="24"/>
+          <w:szCs w:val="20"/>
+          <w:u w:val="single"/>
+        </w:rPr>
+        <w:t>CLUSTER</w:t>
+      </w:r>
+      <w:r>
+        <w:rPr>
+          <w:rFonts w:cs="Arial"/>
+          <w:b/>
+          <w:sz w:val="24"/>
+          <w:szCs w:val="20"/>
+          <w:u w:val="single"/>
+        </w:rPr>
+        <w:t>****</w:t>
+      </w:r>
+    </w:p>
+    <w:p>
+      <w:pPr>
+        <w:spacing w:after="120" w:line="360" w:lineRule="auto"/>
+        <w:rPr>
+          <w:rFonts w:cs="Arial"/>
+          <w:b/>
+          <w:sz w:val="24"/>
+          <w:szCs w:val="20"/>
+          <w:u w:val="single"/>
+        </w:rPr>
+      </w:pPr>
+      <w:r>
+        <w:rPr>
+          <w:rFonts w:cs="Arial"/>
+          <w:b/>
+          <w:sz w:val="24"/>
+          <w:szCs w:val="20"/>
+          <w:u w:val="single"/>
+        </w:rPr>
+        <w:t xml:space="preserve">****PAYMAHNS </w:t>
+      </w:r>
+      <w:r>
+        <w:rPr>
+          <w:rFonts w:cs="Arial"/>
+          <w:b/>
+          <w:sz w:val="24"/>
+          <w:szCs w:val="20"/>
+          <w:u w:val="single"/>
+        </w:rPr>
+        <w:t>CLASSIFIERS</w:t>
+      </w:r>
+      <w:r>
+        <w:rPr>
+          <w:rFonts w:cs="Arial"/>
+          <w:b/>
+          <w:sz w:val="24"/>
+          <w:szCs w:val="20"/>
+          <w:u w:val="single"/>
+        </w:rPr>
+        <w:t>****</w:t>
+      </w:r>
+    </w:p>
+    <w:p>
+      <w:pPr>
+        <w:spacing w:after="120" w:line="360" w:lineRule="auto"/>
+        <w:rPr>
+          <w:rFonts w:cs="Arial"/>
+          <w:b/>
+          <w:sz w:val="24"/>
+          <w:szCs w:val="20"/>
+          <w:u w:val="single"/>
+        </w:rPr>
+      </w:pPr>
+      <w:r>
+        <w:rPr>
+          <w:rFonts w:cs="Arial"/>
+          <w:b/>
+          <w:sz w:val="24"/>
+          <w:szCs w:val="20"/>
+          <w:u w:val="single"/>
         </w:rPr>
         <w:t>APRIORI</w:t>
       </w:r>
       <w:r>
         <w:rPr>
-          <w:rFonts w:ascii="Arial" w:hAnsi="Arial" w:cs="Arial"/>
-          <w:b/>
-          <w:sz w:val="24"/>
-          <w:szCs w:val="20"/>
-        </w:rPr>
-        <w:t xml:space="preserve"> ALGORITHM</w:t>
+          <w:rFonts w:cs="Arial"/>
+          <w:b/>
+          <w:sz w:val="24"/>
+          <w:szCs w:val="20"/>
+          <w:u w:val="single"/>
+        </w:rPr>
+        <w:t xml:space="preserve"> </w:t>
+      </w:r>
+      <w:r>
+        <w:rPr>
+          <w:rFonts w:cs="Arial"/>
+          <w:b/>
+          <w:sz w:val="24"/>
+          <w:szCs w:val="20"/>
+          <w:u w:val="single"/>
+        </w:rPr>
+        <w:t>ANALYS</w:t>
+      </w:r>
+      <w:r>
+        <w:rPr>
+          <w:rFonts w:cs="Arial"/>
+          <w:b/>
+          <w:sz w:val="24"/>
+          <w:szCs w:val="20"/>
+          <w:u w:val="single"/>
+        </w:rPr>
+        <w:t>E</w:t>
+      </w:r>
+      <w:r>
+        <w:rPr>
+          <w:rFonts w:cs="Arial"/>
+          <w:b/>
+          <w:sz w:val="24"/>
+          <w:szCs w:val="20"/>
+          <w:u w:val="single"/>
+        </w:rPr>
+        <w:t>S</w:t>
+      </w:r>
+    </w:p>
+    <w:p>
+      <w:pPr>
+        <w:spacing w:after="120" w:line="360" w:lineRule="auto"/>
+        <w:rPr>
+          <w:rFonts w:cs="Arial"/>
+          <w:b/>
+          <w:sz w:val="24"/>
+          <w:szCs w:val="20"/>
+        </w:rPr>
+      </w:pPr>
+      <w:r>
+        <w:rPr>
+          <w:rFonts w:cs="Arial"/>
+          <w:b/>
+          <w:sz w:val="24"/>
+          <w:szCs w:val="20"/>
+        </w:rPr>
+        <w:t>THE ALGORITHM</w:t>
       </w:r>
     </w:p>
     <w:p>
@@ -136,16 +723,16 @@
         <w:spacing w:line="360" w:lineRule="auto"/>
         <w:ind w:firstLine="720"/>
         <w:rPr>
-          <w:rFonts w:ascii="Arial" w:hAnsi="Arial" w:cs="Arial"/>
-          <w:color w:val="252525"/>
-          <w:sz w:val="24"/>
-          <w:szCs w:val="20"/>
-          <w:shd w:val="clear" w:color="auto" w:fill="FFFFFF"/>
-        </w:rPr>
-      </w:pPr>
-      <w:r>
-        <w:rPr>
-          <w:rFonts w:ascii="Arial" w:hAnsi="Arial" w:cs="Arial"/>
+          <w:rFonts w:cs="Arial"/>
+          <w:color w:val="252525"/>
+          <w:sz w:val="24"/>
+          <w:szCs w:val="20"/>
+          <w:shd w:val="clear" w:color="auto" w:fill="FFFFFF"/>
+        </w:rPr>
+      </w:pPr>
+      <w:r>
+        <w:rPr>
+          <w:rFonts w:cs="Arial"/>
           <w:sz w:val="24"/>
           <w:szCs w:val="20"/>
         </w:rPr>
@@ -153,7 +740,7 @@
       </w:r>
       <w:r>
         <w:rPr>
-          <w:rFonts w:ascii="Arial" w:hAnsi="Arial" w:cs="Arial"/>
+          <w:rFonts w:cs="Arial"/>
           <w:sz w:val="24"/>
           <w:szCs w:val="20"/>
         </w:rPr>
@@ -161,7 +748,7 @@
       </w:r>
       <w:r>
         <w:rPr>
-          <w:rFonts w:ascii="Arial" w:hAnsi="Arial" w:cs="Arial"/>
+          <w:rFonts w:cs="Arial"/>
           <w:sz w:val="24"/>
           <w:szCs w:val="20"/>
         </w:rPr>
@@ -169,7 +756,7 @@
       </w:r>
       <w:r>
         <w:rPr>
-          <w:rFonts w:ascii="Arial" w:hAnsi="Arial" w:cs="Arial"/>
+          <w:rFonts w:cs="Arial"/>
           <w:color w:val="252525"/>
           <w:sz w:val="24"/>
           <w:szCs w:val="20"/>
@@ -179,7 +766,7 @@
       </w:r>
       <w:r>
         <w:rPr>
-          <w:rFonts w:ascii="Arial" w:hAnsi="Arial" w:cs="Arial"/>
+          <w:rFonts w:cs="Arial"/>
           <w:color w:val="252525"/>
           <w:sz w:val="24"/>
           <w:szCs w:val="20"/>
@@ -189,7 +776,7 @@
       </w:r>
       <w:r>
         <w:rPr>
-          <w:rFonts w:ascii="Arial" w:hAnsi="Arial" w:cs="Arial"/>
+          <w:rFonts w:cs="Arial"/>
           <w:color w:val="252525"/>
           <w:sz w:val="24"/>
           <w:szCs w:val="20"/>
@@ -202,17 +789,17 @@
       <w:pPr>
         <w:spacing w:after="120" w:line="360" w:lineRule="auto"/>
         <w:rPr>
-          <w:rFonts w:ascii="Arial" w:hAnsi="Arial" w:cs="Arial"/>
-          <w:b/>
-          <w:color w:val="252525"/>
-          <w:sz w:val="24"/>
-          <w:szCs w:val="20"/>
-          <w:shd w:val="clear" w:color="auto" w:fill="FFFFFF"/>
-        </w:rPr>
-      </w:pPr>
-      <w:r>
-        <w:rPr>
-          <w:rFonts w:ascii="Arial" w:hAnsi="Arial" w:cs="Arial"/>
+          <w:rFonts w:cs="Arial"/>
+          <w:b/>
+          <w:color w:val="252525"/>
+          <w:sz w:val="24"/>
+          <w:szCs w:val="20"/>
+          <w:shd w:val="clear" w:color="auto" w:fill="FFFFFF"/>
+        </w:rPr>
+      </w:pPr>
+      <w:r>
+        <w:rPr>
+          <w:rFonts w:cs="Arial"/>
           <w:b/>
           <w:color w:val="252525"/>
           <w:sz w:val="24"/>
@@ -227,16 +814,16 @@
         <w:spacing w:line="360" w:lineRule="auto"/>
         <w:ind w:firstLine="720"/>
         <w:rPr>
-          <w:rFonts w:ascii="Arial" w:hAnsi="Arial" w:cs="Arial"/>
-          <w:color w:val="252525"/>
-          <w:sz w:val="24"/>
-          <w:szCs w:val="20"/>
-          <w:shd w:val="clear" w:color="auto" w:fill="FFFFFF"/>
-        </w:rPr>
-      </w:pPr>
-      <w:r>
-        <w:rPr>
-          <w:rFonts w:ascii="Arial" w:hAnsi="Arial" w:cs="Arial"/>
+          <w:rFonts w:cs="Arial"/>
+          <w:color w:val="252525"/>
+          <w:sz w:val="24"/>
+          <w:szCs w:val="20"/>
+          <w:shd w:val="clear" w:color="auto" w:fill="FFFFFF"/>
+        </w:rPr>
+      </w:pPr>
+      <w:r>
+        <w:rPr>
+          <w:rFonts w:cs="Arial"/>
           <w:color w:val="252525"/>
           <w:sz w:val="24"/>
           <w:szCs w:val="20"/>
@@ -246,7 +833,7 @@
       </w:r>
       <w:r>
         <w:rPr>
-          <w:rFonts w:ascii="Arial" w:hAnsi="Arial" w:cs="Arial"/>
+          <w:rFonts w:cs="Arial"/>
           <w:color w:val="252525"/>
           <w:sz w:val="24"/>
           <w:szCs w:val="20"/>
@@ -256,7 +843,7 @@
       </w:r>
       <w:r>
         <w:rPr>
-          <w:rFonts w:ascii="Arial" w:hAnsi="Arial" w:cs="Arial"/>
+          <w:rFonts w:cs="Arial"/>
           <w:color w:val="252525"/>
           <w:sz w:val="24"/>
           <w:szCs w:val="20"/>
@@ -266,7 +853,7 @@
       </w:r>
       <w:r>
         <w:rPr>
-          <w:rFonts w:ascii="Arial" w:hAnsi="Arial" w:cs="Arial"/>
+          <w:rFonts w:cs="Arial"/>
           <w:color w:val="252525"/>
           <w:sz w:val="24"/>
           <w:szCs w:val="20"/>
@@ -276,7 +863,7 @@
       </w:r>
       <w:r>
         <w:rPr>
-          <w:rFonts w:ascii="Arial" w:hAnsi="Arial" w:cs="Arial"/>
+          <w:rFonts w:cs="Arial"/>
           <w:color w:val="252525"/>
           <w:sz w:val="24"/>
           <w:szCs w:val="20"/>
@@ -286,41 +873,41 @@
       </w:r>
       <w:r>
         <w:rPr>
-          <w:rFonts w:ascii="Arial" w:hAnsi="Arial" w:cs="Arial"/>
-          <w:color w:val="252525"/>
-          <w:sz w:val="24"/>
-          <w:szCs w:val="20"/>
-          <w:shd w:val="clear" w:color="auto" w:fill="FFFFFF"/>
-        </w:rPr>
-        <w:t xml:space="preserve">Another trend we could identify using these columns was the possibility of correlating Annual Income and Employee title. There were a lot of records in the data and we could potentially make a link between amount made and job title. Lastly, we were hoping to see a connection between the amount of funds requested and the reason for requesting a loan. This was probably the most promising connection we could make. Some of the reasons for requesting a loan included buying a car, debt consolidation and a wedding. It would have been very interesting to see if </w:t>
-      </w:r>
-      <w:r>
-        <w:rPr>
-          <w:rFonts w:ascii="Arial" w:hAnsi="Arial" w:cs="Arial"/>
+          <w:rFonts w:cs="Arial"/>
+          <w:color w:val="252525"/>
+          <w:sz w:val="24"/>
+          <w:szCs w:val="20"/>
+          <w:shd w:val="clear" w:color="auto" w:fill="FFFFFF"/>
+        </w:rPr>
+        <w:t xml:space="preserve">Another trend we could identify using these columns was the possibility of correlating Annual Income and Employee title. There were a lot of records in the data and we could potentially make a link between amount made and job title. Lastly, we were hoping to see a connection between the amount of funds requested and the reason for requesting a loan. This was probably the most promising connection we could make. Some of the reasons for requesting a loan included buying a car, debt consolidation and a wedding. It would have been very interesting to see if there was a </w:t>
+      </w:r>
+      <w:r>
+        <w:rPr>
+          <w:rFonts w:cs="Arial"/>
           <w:color w:val="252525"/>
           <w:sz w:val="24"/>
           <w:szCs w:val="20"/>
           <w:shd w:val="clear" w:color="auto" w:fill="FFFFFF"/>
         </w:rPr>
         <w:lastRenderedPageBreak/>
-        <w:t>there was a consistent range for people requesting a certain amount and what they were putting the money toward.</w:t>
-      </w:r>
-    </w:p>
-    <w:p>
-      <w:pPr>
-        <w:spacing w:after="120" w:line="360" w:lineRule="auto"/>
-        <w:rPr>
-          <w:rFonts w:ascii="Arial" w:hAnsi="Arial" w:cs="Arial"/>
-          <w:b/>
-          <w:color w:val="252525"/>
-          <w:sz w:val="24"/>
-          <w:szCs w:val="20"/>
-          <w:shd w:val="clear" w:color="auto" w:fill="FFFFFF"/>
-        </w:rPr>
-      </w:pPr>
-      <w:r>
-        <w:rPr>
-          <w:rFonts w:ascii="Arial" w:hAnsi="Arial" w:cs="Arial"/>
+        <w:t>consistent range for people requesting a certain amount and what they were putting the money toward.</w:t>
+      </w:r>
+    </w:p>
+    <w:p>
+      <w:pPr>
+        <w:spacing w:after="120" w:line="360" w:lineRule="auto"/>
+        <w:rPr>
+          <w:rFonts w:cs="Arial"/>
+          <w:b/>
+          <w:color w:val="252525"/>
+          <w:sz w:val="24"/>
+          <w:szCs w:val="20"/>
+          <w:shd w:val="clear" w:color="auto" w:fill="FFFFFF"/>
+        </w:rPr>
+      </w:pPr>
+      <w:r>
+        <w:rPr>
+          <w:rFonts w:cs="Arial"/>
           <w:b/>
           <w:color w:val="252525"/>
           <w:sz w:val="24"/>
@@ -335,16 +922,16 @@
         <w:spacing w:line="360" w:lineRule="auto"/>
         <w:ind w:firstLine="720"/>
         <w:rPr>
-          <w:rFonts w:ascii="Arial" w:hAnsi="Arial" w:cs="Arial"/>
-          <w:color w:val="252525"/>
-          <w:sz w:val="24"/>
-          <w:szCs w:val="20"/>
-          <w:shd w:val="clear" w:color="auto" w:fill="FFFFFF"/>
-        </w:rPr>
-      </w:pPr>
-      <w:r>
-        <w:rPr>
-          <w:rFonts w:ascii="Arial" w:hAnsi="Arial" w:cs="Arial"/>
+          <w:rFonts w:cs="Arial"/>
+          <w:color w:val="252525"/>
+          <w:sz w:val="24"/>
+          <w:szCs w:val="20"/>
+          <w:shd w:val="clear" w:color="auto" w:fill="FFFFFF"/>
+        </w:rPr>
+      </w:pPr>
+      <w:r>
+        <w:rPr>
+          <w:rFonts w:cs="Arial"/>
           <w:color w:val="252525"/>
           <w:sz w:val="24"/>
           <w:szCs w:val="20"/>
@@ -354,7 +941,7 @@
       </w:r>
       <w:r>
         <w:rPr>
-          <w:rFonts w:ascii="Arial" w:hAnsi="Arial" w:cs="Arial"/>
+          <w:rFonts w:cs="Arial"/>
           <w:color w:val="252525"/>
           <w:sz w:val="24"/>
           <w:szCs w:val="20"/>
@@ -364,7 +951,7 @@
       </w:r>
       <w:r>
         <w:rPr>
-          <w:rFonts w:ascii="Arial" w:hAnsi="Arial" w:cs="Arial"/>
+          <w:rFonts w:cs="Arial"/>
           <w:color w:val="252525"/>
           <w:sz w:val="24"/>
           <w:szCs w:val="20"/>
@@ -374,7 +961,7 @@
       </w:r>
       <w:r>
         <w:rPr>
-          <w:rFonts w:ascii="Arial" w:hAnsi="Arial" w:cs="Arial"/>
+          <w:rFonts w:cs="Arial"/>
           <w:color w:val="252525"/>
           <w:sz w:val="24"/>
           <w:szCs w:val="20"/>
@@ -387,17 +974,17 @@
       <w:pPr>
         <w:spacing w:after="120" w:line="360" w:lineRule="auto"/>
         <w:rPr>
-          <w:rFonts w:ascii="Arial" w:hAnsi="Arial" w:cs="Arial"/>
-          <w:b/>
-          <w:color w:val="252525"/>
-          <w:sz w:val="24"/>
-          <w:szCs w:val="20"/>
-          <w:shd w:val="clear" w:color="auto" w:fill="FFFFFF"/>
-        </w:rPr>
-      </w:pPr>
-      <w:r>
-        <w:rPr>
-          <w:rFonts w:ascii="Arial" w:hAnsi="Arial" w:cs="Arial"/>
+          <w:rFonts w:cs="Arial"/>
+          <w:b/>
+          <w:color w:val="252525"/>
+          <w:sz w:val="24"/>
+          <w:szCs w:val="20"/>
+          <w:shd w:val="clear" w:color="auto" w:fill="FFFFFF"/>
+        </w:rPr>
+      </w:pPr>
+      <w:r>
+        <w:rPr>
+          <w:rFonts w:cs="Arial"/>
           <w:b/>
           <w:color w:val="252525"/>
           <w:sz w:val="24"/>
@@ -408,7 +995,7 @@
       </w:r>
       <w:r>
         <w:rPr>
-          <w:rFonts w:ascii="Arial" w:hAnsi="Arial" w:cs="Arial"/>
+          <w:rFonts w:cs="Arial"/>
           <w:b/>
           <w:color w:val="252525"/>
           <w:sz w:val="24"/>
@@ -422,17 +1009,17 @@
       <w:pPr>
         <w:spacing w:line="360" w:lineRule="auto"/>
         <w:rPr>
-          <w:rFonts w:ascii="Arial" w:hAnsi="Arial" w:cs="Arial"/>
-          <w:b/>
-          <w:color w:val="252525"/>
-          <w:sz w:val="24"/>
-          <w:szCs w:val="20"/>
-          <w:shd w:val="clear" w:color="auto" w:fill="FFFFFF"/>
-        </w:rPr>
-      </w:pPr>
-      <w:r>
-        <w:rPr>
-          <w:rFonts w:ascii="Arial" w:hAnsi="Arial" w:cs="Arial"/>
+          <w:rFonts w:cs="Arial"/>
+          <w:b/>
+          <w:color w:val="252525"/>
+          <w:sz w:val="24"/>
+          <w:szCs w:val="20"/>
+          <w:shd w:val="clear" w:color="auto" w:fill="FFFFFF"/>
+        </w:rPr>
+      </w:pPr>
+      <w:r>
+        <w:rPr>
+          <w:rFonts w:cs="Arial"/>
           <w:b/>
           <w:color w:val="252525"/>
           <w:sz w:val="24"/>
@@ -446,17 +1033,17 @@
       <w:pPr>
         <w:spacing w:after="120" w:line="360" w:lineRule="auto"/>
         <w:rPr>
-          <w:rFonts w:ascii="Arial" w:hAnsi="Arial" w:cs="Arial"/>
-          <w:b/>
-          <w:color w:val="252525"/>
-          <w:sz w:val="24"/>
-          <w:szCs w:val="20"/>
-          <w:shd w:val="clear" w:color="auto" w:fill="FFFFFF"/>
-        </w:rPr>
-      </w:pPr>
-      <w:r>
-        <w:rPr>
-          <w:rFonts w:ascii="Arial" w:hAnsi="Arial" w:cs="Arial"/>
+          <w:rFonts w:cs="Arial"/>
+          <w:b/>
+          <w:color w:val="252525"/>
+          <w:sz w:val="24"/>
+          <w:szCs w:val="20"/>
+          <w:shd w:val="clear" w:color="auto" w:fill="FFFFFF"/>
+        </w:rPr>
+      </w:pPr>
+      <w:r>
+        <w:rPr>
+          <w:rFonts w:cs="Arial"/>
           <w:b/>
           <w:color w:val="252525"/>
           <w:sz w:val="24"/>
@@ -471,26 +1058,48 @@
         <w:spacing w:line="360" w:lineRule="auto"/>
         <w:ind w:firstLine="720"/>
         <w:rPr>
-          <w:rFonts w:ascii="Arial" w:hAnsi="Arial" w:cs="Arial"/>
-          <w:color w:val="252525"/>
-          <w:sz w:val="24"/>
-          <w:szCs w:val="20"/>
-          <w:shd w:val="clear" w:color="auto" w:fill="FFFFFF"/>
-        </w:rPr>
-      </w:pPr>
-      <w:r>
-        <w:rPr>
-          <w:rFonts w:ascii="Arial" w:hAnsi="Arial" w:cs="Arial"/>
-          <w:color w:val="252525"/>
-          <w:sz w:val="24"/>
-          <w:szCs w:val="20"/>
-          <w:shd w:val="clear" w:color="auto" w:fill="FFFFFF"/>
-        </w:rPr>
-        <w:t xml:space="preserve">One of the tests we wanted to run was amalgamating the Accepted and Rejected data into one trial. It would be interested to see if different types of transactions are affected by being accepted or rejected. One of the problems with doing this with our current data was that the rejected data sample did not have all the necessary dimension. What could be done in the future is a modification of the analysis we did using different dimensions. </w:t>
-      </w:r>
-      <w:r>
-        <w:rPr>
-          <w:rFonts w:ascii="Arial" w:hAnsi="Arial" w:cs="Arial"/>
+          <w:rFonts w:cs="Arial"/>
+          <w:color w:val="252525"/>
+          <w:sz w:val="24"/>
+          <w:szCs w:val="20"/>
+          <w:shd w:val="clear" w:color="auto" w:fill="FFFFFF"/>
+        </w:rPr>
+      </w:pPr>
+      <w:r>
+        <w:rPr>
+          <w:rFonts w:cs="Arial"/>
+          <w:color w:val="252525"/>
+          <w:sz w:val="24"/>
+          <w:szCs w:val="20"/>
+          <w:shd w:val="clear" w:color="auto" w:fill="FFFFFF"/>
+        </w:rPr>
+        <w:t xml:space="preserve">One of the tests we wanted to run was amalgamating the Accepted and Rejected data into one trial. It would be interested to see if different types of transactions are affected by being accepted or rejected. One of the problems with doing this with our current data was that the rejected data sample did not have </w:t>
+      </w:r>
+      <w:proofErr w:type="gramStart"/>
+      <w:r>
+        <w:rPr>
+          <w:rFonts w:cs="Arial"/>
+          <w:color w:val="252525"/>
+          <w:sz w:val="24"/>
+          <w:szCs w:val="20"/>
+          <w:shd w:val="clear" w:color="auto" w:fill="FFFFFF"/>
+        </w:rPr>
+        <w:t>all the</w:t>
+      </w:r>
+      <w:proofErr w:type="gramEnd"/>
+      <w:r>
+        <w:rPr>
+          <w:rFonts w:cs="Arial"/>
+          <w:color w:val="252525"/>
+          <w:sz w:val="24"/>
+          <w:szCs w:val="20"/>
+          <w:shd w:val="clear" w:color="auto" w:fill="FFFFFF"/>
+        </w:rPr>
+        <w:t xml:space="preserve"> necessary dimension. What could be done in the future is a modification of the analysis we did using different dimensions. </w:t>
+      </w:r>
+      <w:r>
+        <w:rPr>
+          <w:rFonts w:cs="Arial"/>
           <w:color w:val="252525"/>
           <w:sz w:val="24"/>
           <w:szCs w:val="20"/>
@@ -503,54 +1112,199 @@
       <w:pPr>
         <w:spacing w:line="360" w:lineRule="auto"/>
         <w:rPr>
-          <w:rFonts w:ascii="Arial" w:hAnsi="Arial" w:cs="Arial"/>
-          <w:b/>
-          <w:sz w:val="24"/>
-          <w:szCs w:val="20"/>
-        </w:rPr>
-      </w:pPr>
-      <w:r>
-        <w:rPr>
-          <w:rFonts w:ascii="Arial" w:hAnsi="Arial" w:cs="Arial"/>
-          <w:b/>
-          <w:sz w:val="24"/>
-          <w:szCs w:val="20"/>
+          <w:rFonts w:cs="Arial"/>
+          <w:b/>
+          <w:sz w:val="24"/>
+          <w:szCs w:val="20"/>
+          <w:u w:val="single"/>
+        </w:rPr>
+      </w:pPr>
+      <w:r>
+        <w:rPr>
+          <w:rFonts w:cs="Arial"/>
+          <w:b/>
+          <w:sz w:val="24"/>
+          <w:szCs w:val="20"/>
+          <w:u w:val="single"/>
         </w:rPr>
         <w:t>CONCLUSION</w:t>
       </w:r>
     </w:p>
     <w:p>
       <w:pPr>
+        <w:spacing w:after="120" w:line="360" w:lineRule="auto"/>
+        <w:ind w:firstLine="720"/>
+        <w:rPr>
+          <w:b/>
+          <w:sz w:val="24"/>
+          <w:szCs w:val="24"/>
+        </w:rPr>
+      </w:pPr>
+      <w:r>
+        <w:rPr>
+          <w:sz w:val="24"/>
+          <w:szCs w:val="24"/>
+        </w:rPr>
+        <w:t>In this paper</w:t>
+      </w:r>
+      <w:r>
+        <w:rPr>
+          <w:sz w:val="24"/>
+          <w:szCs w:val="24"/>
+        </w:rPr>
+        <w:t xml:space="preserve"> we</w:t>
+      </w:r>
+      <w:r>
+        <w:rPr>
+          <w:sz w:val="24"/>
+          <w:szCs w:val="24"/>
+        </w:rPr>
+        <w:t xml:space="preserve"> have discussed </w:t>
+      </w:r>
+      <w:r>
+        <w:rPr>
+          <w:sz w:val="24"/>
+          <w:szCs w:val="24"/>
+        </w:rPr>
+        <w:t xml:space="preserve">different types of analyses we compiled using our lending data. We </w:t>
+      </w:r>
+      <w:r>
+        <w:rPr>
+          <w:sz w:val="24"/>
+          <w:szCs w:val="24"/>
+        </w:rPr>
+        <w:t xml:space="preserve">explored </w:t>
+      </w:r>
+      <w:r>
+        <w:rPr>
+          <w:sz w:val="24"/>
+          <w:szCs w:val="24"/>
+        </w:rPr>
+        <w:t>three main techniques of analysis, Clustering, Classification and Association Mining using Apriori.</w:t>
+      </w:r>
+      <w:r>
+        <w:rPr>
+          <w:sz w:val="24"/>
+          <w:szCs w:val="24"/>
+        </w:rPr>
+        <w:t xml:space="preserve"> </w:t>
+      </w:r>
+      <w:r>
+        <w:rPr>
+          <w:sz w:val="24"/>
+          <w:szCs w:val="24"/>
+        </w:rPr>
+        <w:t xml:space="preserve">All three techniques have their merits and are used for very </w:t>
+      </w:r>
+      <w:r>
+        <w:rPr>
+          <w:sz w:val="24"/>
+          <w:szCs w:val="24"/>
+        </w:rPr>
+        <w:lastRenderedPageBreak/>
+        <w:t xml:space="preserve">different types of analyses. </w:t>
+      </w:r>
+      <w:r>
+        <w:rPr>
+          <w:b/>
+          <w:sz w:val="24"/>
+          <w:szCs w:val="24"/>
+        </w:rPr>
+        <w:t>Like any large data set, we had</w:t>
+      </w:r>
+      <w:r>
+        <w:rPr>
+          <w:b/>
+          <w:sz w:val="24"/>
+          <w:szCs w:val="24"/>
+        </w:rPr>
+        <w:t xml:space="preserve"> the opportunity to answer ask and answer many different </w:t>
+      </w:r>
+      <w:r>
+        <w:rPr>
+          <w:b/>
+          <w:sz w:val="24"/>
+          <w:szCs w:val="24"/>
+        </w:rPr>
+        <w:t>questions like</w:t>
+      </w:r>
+      <w:r>
+        <w:rPr>
+          <w:b/>
+          <w:sz w:val="24"/>
+          <w:szCs w:val="24"/>
+        </w:rPr>
+        <w:t xml:space="preserve">, ***. </w:t>
+      </w:r>
+      <w:r>
+        <w:rPr>
+          <w:b/>
+          <w:sz w:val="24"/>
+          <w:szCs w:val="24"/>
+        </w:rPr>
+        <w:t>We gained the most knowledge from ***. We found very interesting results when doing ***.</w:t>
+      </w:r>
+      <w:r>
+        <w:rPr>
+          <w:b/>
+          <w:sz w:val="24"/>
+          <w:szCs w:val="24"/>
+        </w:rPr>
+        <w:t xml:space="preserve"> In the future, it would be very interesting to have a chance to run more analyses on ***. </w:t>
+      </w:r>
+    </w:p>
+    <w:p>
+      <w:pPr>
         <w:spacing w:line="360" w:lineRule="auto"/>
         <w:rPr>
-          <w:rFonts w:ascii="Arial" w:hAnsi="Arial" w:cs="Arial"/>
-          <w:b/>
-          <w:sz w:val="24"/>
-          <w:szCs w:val="20"/>
-        </w:rPr>
-      </w:pPr>
-      <w:r>
-        <w:rPr>
-          <w:rFonts w:ascii="Arial" w:hAnsi="Arial" w:cs="Arial"/>
-          <w:b/>
-          <w:sz w:val="24"/>
-          <w:szCs w:val="20"/>
-        </w:rPr>
-        <w:t>GRAPH APPENDICES</w:t>
+          <w:rFonts w:cs="Arial"/>
+          <w:b/>
+          <w:sz w:val="24"/>
+          <w:szCs w:val="20"/>
+          <w:u w:val="single"/>
+        </w:rPr>
+      </w:pPr>
+      <w:r>
+        <w:rPr>
+          <w:rFonts w:cs="Arial"/>
+          <w:b/>
+          <w:sz w:val="24"/>
+          <w:szCs w:val="20"/>
+          <w:u w:val="single"/>
+        </w:rPr>
+        <w:t xml:space="preserve">GRAPH </w:t>
+      </w:r>
+      <w:r>
+        <w:rPr>
+          <w:rFonts w:cs="Arial"/>
+          <w:b/>
+          <w:sz w:val="24"/>
+          <w:szCs w:val="20"/>
+          <w:u w:val="single"/>
+        </w:rPr>
+        <w:t xml:space="preserve">&amp; RESULTS </w:t>
+      </w:r>
+      <w:r>
+        <w:rPr>
+          <w:rFonts w:cs="Arial"/>
+          <w:b/>
+          <w:sz w:val="24"/>
+          <w:szCs w:val="20"/>
+          <w:u w:val="single"/>
+        </w:rPr>
+        <w:t>APPENDICES</w:t>
       </w:r>
     </w:p>
     <w:p>
       <w:pPr>
         <w:spacing w:line="360" w:lineRule="auto"/>
         <w:rPr>
-          <w:rFonts w:ascii="Arial" w:hAnsi="Arial" w:cs="Arial"/>
-          <w:b/>
-          <w:sz w:val="24"/>
-          <w:szCs w:val="20"/>
-        </w:rPr>
-      </w:pPr>
-      <w:bookmarkStart w:id="0" w:name="_GoBack"/>
-      <w:bookmarkEnd w:id="0"/>
+          <w:rFonts w:cs="Arial"/>
+          <w:b/>
+          <w:sz w:val="24"/>
+          <w:szCs w:val="20"/>
+        </w:rPr>
+      </w:pPr>
     </w:p>
     <w:sectPr>
       <w:pgSz w:w="12240" w:h="15840"/>

</xml_diff>